<commit_message>
Changes in Offerte and Plan van Aanpak
</commit_message>
<xml_diff>
--- a/Periode 12 Kerntaak 1,2,3/KT1/KT1.1/KT1.1.3 Offerte/Offerte v1.0.0.docx
+++ b/Periode 12 Kerntaak 1,2,3/KT1/KT1.1/KT1.1.3 Offerte/Offerte v1.0.0.docx
@@ -258,7 +258,7 @@
           <w:r>
             <w:fldChar w:fldCharType="separate"/>
           </w:r>
-          <w:hyperlink w:anchor="_Toc509998616" w:history="1">
+          <w:hyperlink w:anchor="_Toc510528204" w:history="1">
             <w:r>
               <w:rPr>
                 <w:rStyle w:val="Hyperlink"/>
@@ -285,7 +285,7 @@
                 <w:noProof/>
                 <w:webHidden/>
               </w:rPr>
-              <w:instrText xml:space="preserve"> PAGEREF _Toc509998616 \h </w:instrText>
+              <w:instrText xml:space="preserve"> PAGEREF _Toc510528204 \h </w:instrText>
             </w:r>
             <w:r>
               <w:rPr>
@@ -328,7 +328,7 @@
               <w:lang w:eastAsia="nl-NL"/>
             </w:rPr>
           </w:pPr>
-          <w:hyperlink w:anchor="_Toc509998617" w:history="1">
+          <w:hyperlink w:anchor="_Toc510528205" w:history="1">
             <w:r>
               <w:rPr>
                 <w:rStyle w:val="Hyperlink"/>
@@ -355,7 +355,7 @@
                 <w:noProof/>
                 <w:webHidden/>
               </w:rPr>
-              <w:instrText xml:space="preserve"> PAGEREF _Toc509998617 \h </w:instrText>
+              <w:instrText xml:space="preserve"> PAGEREF _Toc510528205 \h </w:instrText>
             </w:r>
             <w:r>
               <w:rPr>
@@ -398,7 +398,7 @@
               <w:lang w:eastAsia="nl-NL"/>
             </w:rPr>
           </w:pPr>
-          <w:hyperlink w:anchor="_Toc509998618" w:history="1">
+          <w:hyperlink w:anchor="_Toc510528206" w:history="1">
             <w:r>
               <w:rPr>
                 <w:rStyle w:val="Hyperlink"/>
@@ -425,7 +425,7 @@
                 <w:noProof/>
                 <w:webHidden/>
               </w:rPr>
-              <w:instrText xml:space="preserve"> PAGEREF _Toc509998618 \h </w:instrText>
+              <w:instrText xml:space="preserve"> PAGEREF _Toc510528206 \h </w:instrText>
             </w:r>
             <w:r>
               <w:rPr>
@@ -468,7 +468,7 @@
               <w:lang w:eastAsia="nl-NL"/>
             </w:rPr>
           </w:pPr>
-          <w:hyperlink w:anchor="_Toc509998619" w:history="1">
+          <w:hyperlink w:anchor="_Toc510528207" w:history="1">
             <w:r>
               <w:rPr>
                 <w:rStyle w:val="Hyperlink"/>
@@ -495,7 +495,7 @@
                 <w:noProof/>
                 <w:webHidden/>
               </w:rPr>
-              <w:instrText xml:space="preserve"> PAGEREF _Toc509998619 \h </w:instrText>
+              <w:instrText xml:space="preserve"> PAGEREF _Toc510528207 \h </w:instrText>
             </w:r>
             <w:r>
               <w:rPr>
@@ -538,7 +538,7 @@
               <w:lang w:eastAsia="nl-NL"/>
             </w:rPr>
           </w:pPr>
-          <w:hyperlink w:anchor="_Toc509998620" w:history="1">
+          <w:hyperlink w:anchor="_Toc510528208" w:history="1">
             <w:r>
               <w:rPr>
                 <w:rStyle w:val="Hyperlink"/>
@@ -565,7 +565,7 @@
                 <w:noProof/>
                 <w:webHidden/>
               </w:rPr>
-              <w:instrText xml:space="preserve"> PAGEREF _Toc509998620 \h </w:instrText>
+              <w:instrText xml:space="preserve"> PAGEREF _Toc510528208 \h </w:instrText>
             </w:r>
             <w:r>
               <w:rPr>
@@ -608,7 +608,7 @@
               <w:lang w:eastAsia="nl-NL"/>
             </w:rPr>
           </w:pPr>
-          <w:hyperlink w:anchor="_Toc509998621" w:history="1">
+          <w:hyperlink w:anchor="_Toc510528209" w:history="1">
             <w:r>
               <w:rPr>
                 <w:rStyle w:val="Hyperlink"/>
@@ -635,7 +635,7 @@
                 <w:noProof/>
                 <w:webHidden/>
               </w:rPr>
-              <w:instrText xml:space="preserve"> PAGEREF _Toc509998621 \h </w:instrText>
+              <w:instrText xml:space="preserve"> PAGEREF _Toc510528209 \h </w:instrText>
             </w:r>
             <w:r>
               <w:rPr>
@@ -678,7 +678,7 @@
               <w:lang w:eastAsia="nl-NL"/>
             </w:rPr>
           </w:pPr>
-          <w:hyperlink w:anchor="_Toc509998622" w:history="1">
+          <w:hyperlink w:anchor="_Toc510528210" w:history="1">
             <w:r>
               <w:rPr>
                 <w:rStyle w:val="Hyperlink"/>
@@ -705,7 +705,7 @@
                 <w:noProof/>
                 <w:webHidden/>
               </w:rPr>
-              <w:instrText xml:space="preserve"> PAGEREF _Toc509998622 \h </w:instrText>
+              <w:instrText xml:space="preserve"> PAGEREF _Toc510528210 \h </w:instrText>
             </w:r>
             <w:r>
               <w:rPr>
@@ -748,7 +748,7 @@
               <w:lang w:eastAsia="nl-NL"/>
             </w:rPr>
           </w:pPr>
-          <w:hyperlink w:anchor="_Toc509998623" w:history="1">
+          <w:hyperlink w:anchor="_Toc510528211" w:history="1">
             <w:r>
               <w:rPr>
                 <w:rStyle w:val="Hyperlink"/>
@@ -775,7 +775,7 @@
                 <w:noProof/>
                 <w:webHidden/>
               </w:rPr>
-              <w:instrText xml:space="preserve"> PAGEREF _Toc509998623 \h </w:instrText>
+              <w:instrText xml:space="preserve"> PAGEREF _Toc510528211 \h </w:instrText>
             </w:r>
             <w:r>
               <w:rPr>
@@ -818,7 +818,7 @@
               <w:lang w:eastAsia="nl-NL"/>
             </w:rPr>
           </w:pPr>
-          <w:hyperlink w:anchor="_Toc509998624" w:history="1">
+          <w:hyperlink w:anchor="_Toc510528212" w:history="1">
             <w:r>
               <w:rPr>
                 <w:rStyle w:val="Hyperlink"/>
@@ -845,7 +845,7 @@
                 <w:noProof/>
                 <w:webHidden/>
               </w:rPr>
-              <w:instrText xml:space="preserve"> PAGEREF _Toc509998624 \h </w:instrText>
+              <w:instrText xml:space="preserve"> PAGEREF _Toc510528212 \h </w:instrText>
             </w:r>
             <w:r>
               <w:rPr>
@@ -888,7 +888,7 @@
               <w:lang w:eastAsia="nl-NL"/>
             </w:rPr>
           </w:pPr>
-          <w:hyperlink w:anchor="_Toc509998625" w:history="1">
+          <w:hyperlink w:anchor="_Toc510528213" w:history="1">
             <w:r>
               <w:rPr>
                 <w:rStyle w:val="Hyperlink"/>
@@ -915,7 +915,7 @@
                 <w:noProof/>
                 <w:webHidden/>
               </w:rPr>
-              <w:instrText xml:space="preserve"> PAGEREF _Toc509998625 \h </w:instrText>
+              <w:instrText xml:space="preserve"> PAGEREF _Toc510528213 \h </w:instrText>
             </w:r>
             <w:r>
               <w:rPr>
@@ -958,7 +958,7 @@
               <w:lang w:eastAsia="nl-NL"/>
             </w:rPr>
           </w:pPr>
-          <w:hyperlink w:anchor="_Toc509998626" w:history="1">
+          <w:hyperlink w:anchor="_Toc510528214" w:history="1">
             <w:r>
               <w:rPr>
                 <w:rStyle w:val="Hyperlink"/>
@@ -985,7 +985,7 @@
                 <w:noProof/>
                 <w:webHidden/>
               </w:rPr>
-              <w:instrText xml:space="preserve"> PAGEREF _Toc509998626 \h </w:instrText>
+              <w:instrText xml:space="preserve"> PAGEREF _Toc510528214 \h </w:instrText>
             </w:r>
             <w:r>
               <w:rPr>
@@ -1028,7 +1028,7 @@
               <w:lang w:eastAsia="nl-NL"/>
             </w:rPr>
           </w:pPr>
-          <w:hyperlink w:anchor="_Toc509998627" w:history="1">
+          <w:hyperlink w:anchor="_Toc510528215" w:history="1">
             <w:r>
               <w:rPr>
                 <w:rStyle w:val="Hyperlink"/>
@@ -1055,7 +1055,7 @@
                 <w:noProof/>
                 <w:webHidden/>
               </w:rPr>
-              <w:instrText xml:space="preserve"> PAGEREF _Toc509998627 \h </w:instrText>
+              <w:instrText xml:space="preserve"> PAGEREF _Toc510528215 \h </w:instrText>
             </w:r>
             <w:r>
               <w:rPr>
@@ -1098,7 +1098,7 @@
               <w:lang w:eastAsia="nl-NL"/>
             </w:rPr>
           </w:pPr>
-          <w:hyperlink w:anchor="_Toc509998628" w:history="1">
+          <w:hyperlink w:anchor="_Toc510528216" w:history="1">
             <w:r>
               <w:rPr>
                 <w:rStyle w:val="Hyperlink"/>
@@ -1125,7 +1125,7 @@
                 <w:noProof/>
                 <w:webHidden/>
               </w:rPr>
-              <w:instrText xml:space="preserve"> PAGEREF _Toc509998628 \h </w:instrText>
+              <w:instrText xml:space="preserve"> PAGEREF _Toc510528216 \h </w:instrText>
             </w:r>
             <w:r>
               <w:rPr>
@@ -1178,7 +1178,10 @@
     <w:p/>
     <w:p/>
     <w:p/>
-    <w:p/>
+    <w:p>
+      <w:bookmarkStart w:id="0" w:name="_GoBack"/>
+      <w:bookmarkEnd w:id="0"/>
+    </w:p>
     <w:p/>
     <w:p/>
     <w:p/>
@@ -1195,30 +1198,33 @@
       <w:pPr>
         <w:pStyle w:val="Kop1"/>
       </w:pPr>
-      <w:bookmarkStart w:id="0" w:name="_Toc509998616"/>
+      <w:bookmarkStart w:id="1" w:name="_Toc510528204"/>
       <w:r>
         <w:lastRenderedPageBreak/>
         <w:t>Inleiding</w:t>
       </w:r>
-      <w:bookmarkEnd w:id="0"/>
-    </w:p>
-    <w:p>
-      <w:r>
-        <w:t>In dit document zal je een offerte vinden over de kosten van het project. Deze offerte is opgesteld liggend aan verschillende zaken die zijn besproken met de opdrachtgever. Denk dan aan bijvoorbeeld arbeidskosten, gewerkte uren, materiaalkosten enz.</w:t>
+      <w:bookmarkEnd w:id="1"/>
+    </w:p>
+    <w:p>
+      <w:r>
+        <w:t xml:space="preserve">In dit document zal </w:t>
+      </w:r>
+      <w:r>
+        <w:t>u</w:t>
+      </w:r>
+      <w:r>
+        <w:t xml:space="preserve"> een offerte vinden over de kosten van het project. Deze offerte is opgesteld liggend aan verschillende zaken die zijn besproken met de opdrachtgever. Denk dan aan bijvoorbeeld arbeidskosten, gewerkte uren, materiaalkosten enz.</w:t>
       </w:r>
     </w:p>
     <w:p>
       <w:pPr>
         <w:pStyle w:val="Kop1"/>
       </w:pPr>
-      <w:r>
-        <w:br/>
-      </w:r>
-      <w:bookmarkStart w:id="1" w:name="_Toc509998617"/>
+      <w:bookmarkStart w:id="2" w:name="_Toc510528205"/>
       <w:r>
         <w:t>Actuele klantensituatie</w:t>
       </w:r>
-      <w:bookmarkEnd w:id="1"/>
+      <w:bookmarkEnd w:id="2"/>
     </w:p>
     <w:p>
       <w:r>
@@ -1241,18 +1247,24 @@
       <w:pPr>
         <w:pStyle w:val="Kop1"/>
       </w:pPr>
-      <w:r>
-        <w:br/>
-      </w:r>
-      <w:bookmarkStart w:id="2" w:name="_Toc509998618"/>
+      <w:bookmarkStart w:id="3" w:name="_Toc510528206"/>
       <w:r>
         <w:t>Klantvraag</w:t>
       </w:r>
-      <w:bookmarkEnd w:id="2"/>
-    </w:p>
-    <w:p>
-      <w:r>
-        <w:t>U wilt een web applicatie voor het registreren van gegevens. U wilt dat deze website makkelijk en snel te gebruiken is. Ook heeft u aangegeven dat u dit wilt omdat u en u collega’s veel onderweg zijn en het daarom lastig is om gegevens zoals telefonische gesprekken met de klant te registrere</w:t>
+      <w:bookmarkEnd w:id="3"/>
+    </w:p>
+    <w:p>
+      <w:r>
+        <w:t>Momenteel is het registratieproces niet snel en makkelijk genoeg, vooral wanneer een werknemer onderweg gegevens moet registreren. Om dit te verbeteren</w:t>
+      </w:r>
+      <w:r>
+        <w:t xml:space="preserve"> wilt </w:t>
+      </w:r>
+      <w:r>
+        <w:t xml:space="preserve">u </w:t>
+      </w:r>
+      <w:r>
+        <w:t>een web applicatie voor het registreren van gegevens. U wilt dat deze website makkelijk en snel te gebruiken is. Ook heeft u aangegeven dat u dit wilt omdat u en u collega’s veel onderweg zijn en het daarom lastig is om gegevens zoals telefonische gesprekken met de klant te registrere</w:t>
       </w:r>
       <w:r>
         <w:t>n. Met deze website wilt u dat h</w:t>
@@ -1265,41 +1277,32 @@
       <w:pPr>
         <w:pStyle w:val="Kop1"/>
       </w:pPr>
-      <w:r>
-        <w:br/>
-      </w:r>
-      <w:bookmarkStart w:id="3" w:name="_Toc509998619"/>
+      <w:bookmarkStart w:id="4" w:name="_Toc510528207"/>
       <w:r>
         <w:t>Mijn</w:t>
       </w:r>
       <w:r>
         <w:t xml:space="preserve"> visie op de klantsituatie</w:t>
       </w:r>
-      <w:bookmarkEnd w:id="3"/>
-    </w:p>
-    <w:p>
-      <w:r>
-        <w:t xml:space="preserve">Ik vind het erg belangrijk dat het makkelijk en efficiënt is om met gegevens om te kunnen gaan. Dit voorkomt problemen en versnelt het proces. Om de situatie te verbeteren zal er dus een website worden ontwikkeld die dit proces op een efficiënt manier versneld en overzicht geeft </w:t>
-      </w:r>
-      <w:r>
-        <w:t>over</w:t>
-      </w:r>
-      <w:r>
-        <w:t xml:space="preserve"> de gegevens die worden geregistreerd.</w:t>
+      <w:bookmarkEnd w:id="4"/>
+    </w:p>
+    <w:p>
+      <w:r>
+        <w:t xml:space="preserve">Ik vind het erg belangrijk dat het makkelijk en efficiënt is om met gegevens om te kunnen gaan. </w:t>
+      </w:r>
+      <w:r>
+        <w:t xml:space="preserve">Als dit kan worden verbeterd dan wordt het voor de medewerkers makkelijker om dit te doen. Dit zal dan ook mogelijke problemen kunnen verhelpen. Denk hierbij bijvoorbeeld aan een werknemer die per ongelijk iets verkeerd invult over een klant waarmee de werknemer net een telefonisch gesprek heeft gehad. </w:t>
       </w:r>
     </w:p>
     <w:p>
       <w:pPr>
         <w:pStyle w:val="Kop1"/>
       </w:pPr>
-      <w:r>
-        <w:br/>
-      </w:r>
-      <w:bookmarkStart w:id="4" w:name="_Toc509998620"/>
+      <w:bookmarkStart w:id="5" w:name="_Toc510528208"/>
       <w:r>
         <w:t>De gewenste klantsituatie</w:t>
       </w:r>
-      <w:bookmarkEnd w:id="4"/>
+      <w:bookmarkEnd w:id="5"/>
     </w:p>
     <w:p>
       <w:r>
@@ -1314,10 +1317,15 @@
       </w:r>
       <w:proofErr w:type="spellEnd"/>
       <w:r>
-        <w:t>. De website is gebruiksvriendelijk en kan makkelijk worden bedient waardoor het registratie proces makkelijk onderweg kan worden uitgevoerd.</w:t>
-      </w:r>
-    </w:p>
-    <w:p/>
+        <w:t>. De website is gebruiksvriendelijk en kan makkelijk worden bedient waardoor het registratie proces makkelijk onderweg</w:t>
+      </w:r>
+      <w:r>
+        <w:t xml:space="preserve"> en op het kantoor</w:t>
+      </w:r>
+      <w:r>
+        <w:t xml:space="preserve"> kan worden uitgevoerd.</w:t>
+      </w:r>
+    </w:p>
     <w:p/>
     <w:p/>
     <w:p/>
@@ -1330,12 +1338,12 @@
       <w:pPr>
         <w:pStyle w:val="Kop1"/>
       </w:pPr>
-      <w:bookmarkStart w:id="5" w:name="_Toc509998621"/>
+      <w:bookmarkStart w:id="6" w:name="_Toc510528209"/>
       <w:r>
         <w:lastRenderedPageBreak/>
         <w:t>Het aanbod</w:t>
       </w:r>
-      <w:bookmarkEnd w:id="5"/>
+      <w:bookmarkEnd w:id="6"/>
     </w:p>
     <w:p>
       <w:r>
@@ -1363,24 +1371,18 @@
       </w:r>
       <w:r>
         <w:br/>
-      </w:r>
-      <w:r>
-        <w:br/>
-        <w:t>[Waarom moet hij voor mij kiezen als uitvoerder]</w:t>
+        <w:t>Ik ben vastberaden om voor MDCS een goede website neer te zetten waardoor het registreren van gegevens veel gemakkelijker wordt gemaakt. Deze opdracht zou ik graag voor u willen realiseren omdat ik het erg belangrijk vind dat het registreren van gegevens op een geordende en effectieve manier gebeurd. Ik wil u helpen om dit doel te bereiken.</w:t>
       </w:r>
     </w:p>
     <w:p>
       <w:pPr>
         <w:pStyle w:val="Kop1"/>
       </w:pPr>
-      <w:r>
-        <w:br/>
-      </w:r>
-      <w:bookmarkStart w:id="6" w:name="_Toc509998622"/>
+      <w:bookmarkStart w:id="7" w:name="_Toc510528210"/>
       <w:r>
         <w:t>Uitvoerders</w:t>
       </w:r>
-      <w:bookmarkEnd w:id="6"/>
+      <w:bookmarkEnd w:id="7"/>
     </w:p>
     <w:p>
       <w:r>
@@ -1441,14 +1443,11 @@
       <w:pPr>
         <w:pStyle w:val="Kop1"/>
       </w:pPr>
-      <w:r>
-        <w:br/>
-      </w:r>
-      <w:bookmarkStart w:id="7" w:name="_Toc509998623"/>
+      <w:bookmarkStart w:id="8" w:name="_Toc510528211"/>
       <w:r>
         <w:t>Planning</w:t>
       </w:r>
-      <w:bookmarkEnd w:id="7"/>
+      <w:bookmarkEnd w:id="8"/>
     </w:p>
     <w:p>
       <w:r>
@@ -1458,6 +1457,7 @@
         <w:t xml:space="preserve"> Verder staan er ook de mijlpalen en de deadline van het project in.</w:t>
       </w:r>
     </w:p>
+    <w:p/>
     <w:p/>
     <w:p/>
     <w:p/>
@@ -1470,14 +1470,13 @@
       <w:pPr>
         <w:pStyle w:val="Kop1"/>
       </w:pPr>
-      <w:bookmarkStart w:id="8" w:name="_Toc509998624"/>
+      <w:bookmarkStart w:id="9" w:name="_Toc510528212"/>
       <w:r>
         <w:lastRenderedPageBreak/>
         <w:t>Prijs</w:t>
       </w:r>
-      <w:bookmarkEnd w:id="8"/>
-    </w:p>
-    <w:p/>
+      <w:bookmarkEnd w:id="9"/>
+    </w:p>
     <w:p>
       <w:r>
         <w:t xml:space="preserve">Michel </w:t>
@@ -1567,12 +1566,8 @@
       </w:r>
       <w:r>
         <w:tab/>
-      </w:r>
-      <w:proofErr w:type="spellStart"/>
-      <w:r>
         <w:t>Nederland</w:t>
       </w:r>
-      <w:proofErr w:type="spellEnd"/>
       <w:r>
         <w:br/>
       </w:r>
@@ -1816,7 +1811,11 @@
             <w:cnfStyle w:val="001000000000" w:firstRow="0" w:lastRow="0" w:firstColumn="1" w:lastColumn="0" w:oddVBand="0" w:evenVBand="0" w:oddHBand="0" w:evenHBand="0" w:firstRowFirstColumn="0" w:firstRowLastColumn="0" w:lastRowFirstColumn="0" w:lastRowLastColumn="0"/>
             <w:tcW w:w="1265" w:type="dxa"/>
           </w:tcPr>
-          <w:p/>
+          <w:p>
+            <w:r>
+              <w:t>282</w:t>
+            </w:r>
+          </w:p>
         </w:tc>
         <w:tc>
           <w:tcPr>
@@ -1826,6 +1825,9 @@
             <w:pPr>
               <w:cnfStyle w:val="000000100000" w:firstRow="0" w:lastRow="0" w:firstColumn="0" w:lastColumn="0" w:oddVBand="0" w:evenVBand="0" w:oddHBand="1" w:evenHBand="0" w:firstRowFirstColumn="0" w:firstRowLastColumn="0" w:lastRowFirstColumn="0" w:lastRowLastColumn="0"/>
             </w:pPr>
+            <w:r>
+              <w:t>Werkuren</w:t>
+            </w:r>
           </w:p>
         </w:tc>
         <w:tc>
@@ -1849,6 +1851,9 @@
             <w:pPr>
               <w:cnfStyle w:val="000000100000" w:firstRow="0" w:lastRow="0" w:firstColumn="0" w:lastColumn="0" w:oddVBand="0" w:evenVBand="0" w:oddHBand="1" w:evenHBand="0" w:firstRowFirstColumn="0" w:firstRowLastColumn="0" w:lastRowFirstColumn="0" w:lastRowLastColumn="0"/>
             </w:pPr>
+            <w:r>
+              <w:t>5,-</w:t>
+            </w:r>
           </w:p>
         </w:tc>
         <w:tc>
@@ -1882,6 +1887,276 @@
             <w:pPr>
               <w:cnfStyle w:val="000000100000" w:firstRow="0" w:lastRow="0" w:firstColumn="0" w:lastColumn="0" w:oddVBand="0" w:evenVBand="0" w:oddHBand="1" w:evenHBand="0" w:firstRowFirstColumn="0" w:firstRowLastColumn="0" w:lastRowFirstColumn="0" w:lastRowLastColumn="0"/>
             </w:pPr>
+            <w:r>
+              <w:t>1.410,-</w:t>
+            </w:r>
+          </w:p>
+        </w:tc>
+      </w:tr>
+      <w:tr>
+        <w:tc>
+          <w:tcPr>
+            <w:cnfStyle w:val="001000000000" w:firstRow="0" w:lastRow="0" w:firstColumn="1" w:lastColumn="0" w:oddVBand="0" w:evenVBand="0" w:oddHBand="0" w:evenHBand="0" w:firstRowFirstColumn="0" w:firstRowLastColumn="0" w:lastRowFirstColumn="0" w:lastRowLastColumn="0"/>
+            <w:tcW w:w="1265" w:type="dxa"/>
+          </w:tcPr>
+          <w:p>
+            <w:r>
+              <w:t>1</w:t>
+            </w:r>
+          </w:p>
+        </w:tc>
+        <w:tc>
+          <w:tcPr>
+            <w:tcW w:w="3584" w:type="dxa"/>
+          </w:tcPr>
+          <w:p>
+            <w:pPr>
+              <w:cnfStyle w:val="000000000000" w:firstRow="0" w:lastRow="0" w:firstColumn="0" w:lastColumn="0" w:oddVBand="0" w:evenVBand="0" w:oddHBand="0" w:evenHBand="0" w:firstRowFirstColumn="0" w:firstRowLastColumn="0" w:lastRowFirstColumn="0" w:lastRowLastColumn="0"/>
+            </w:pPr>
+            <w:r>
+              <w:t>Software</w:t>
+            </w:r>
+          </w:p>
+        </w:tc>
+        <w:tc>
+          <w:tcPr>
+            <w:tcW w:w="421" w:type="dxa"/>
+          </w:tcPr>
+          <w:p>
+            <w:pPr>
+              <w:cnfStyle w:val="000000000000" w:firstRow="0" w:lastRow="0" w:firstColumn="0" w:lastColumn="0" w:oddVBand="0" w:evenVBand="0" w:oddHBand="0" w:evenHBand="0" w:firstRowFirstColumn="0" w:firstRowLastColumn="0" w:lastRowFirstColumn="0" w:lastRowLastColumn="0"/>
+            </w:pPr>
+            <w:r>
+              <w:t>€</w:t>
+            </w:r>
+          </w:p>
+        </w:tc>
+        <w:tc>
+          <w:tcPr>
+            <w:tcW w:w="1529" w:type="dxa"/>
+          </w:tcPr>
+          <w:p>
+            <w:pPr>
+              <w:cnfStyle w:val="000000000000" w:firstRow="0" w:lastRow="0" w:firstColumn="0" w:lastColumn="0" w:oddVBand="0" w:evenVBand="0" w:oddHBand="0" w:evenHBand="0" w:firstRowFirstColumn="0" w:firstRowLastColumn="0" w:lastRowFirstColumn="0" w:lastRowLastColumn="0"/>
+            </w:pPr>
+            <w:r>
+              <w:t>200,-</w:t>
+            </w:r>
+          </w:p>
+        </w:tc>
+        <w:tc>
+          <w:tcPr>
+            <w:tcW w:w="587" w:type="dxa"/>
+          </w:tcPr>
+          <w:p>
+            <w:pPr>
+              <w:cnfStyle w:val="000000000000" w:firstRow="0" w:lastRow="0" w:firstColumn="0" w:lastColumn="0" w:oddVBand="0" w:evenVBand="0" w:oddHBand="0" w:evenHBand="0" w:firstRowFirstColumn="0" w:firstRowLastColumn="0" w:lastRowFirstColumn="0" w:lastRowLastColumn="0"/>
+            </w:pPr>
+          </w:p>
+        </w:tc>
+        <w:tc>
+          <w:tcPr>
+            <w:tcW w:w="406" w:type="dxa"/>
+          </w:tcPr>
+          <w:p>
+            <w:pPr>
+              <w:cnfStyle w:val="000000000000" w:firstRow="0" w:lastRow="0" w:firstColumn="0" w:lastColumn="0" w:oddVBand="0" w:evenVBand="0" w:oddHBand="0" w:evenHBand="0" w:firstRowFirstColumn="0" w:firstRowLastColumn="0" w:lastRowFirstColumn="0" w:lastRowLastColumn="0"/>
+            </w:pPr>
+            <w:r>
+              <w:t>€</w:t>
+            </w:r>
+          </w:p>
+        </w:tc>
+        <w:tc>
+          <w:tcPr>
+            <w:tcW w:w="1268" w:type="dxa"/>
+          </w:tcPr>
+          <w:p>
+            <w:pPr>
+              <w:cnfStyle w:val="000000000000" w:firstRow="0" w:lastRow="0" w:firstColumn="0" w:lastColumn="0" w:oddVBand="0" w:evenVBand="0" w:oddHBand="0" w:evenHBand="0" w:firstRowFirstColumn="0" w:firstRowLastColumn="0" w:lastRowFirstColumn="0" w:lastRowLastColumn="0"/>
+            </w:pPr>
+            <w:r>
+              <w:t>200,-</w:t>
+            </w:r>
+          </w:p>
+        </w:tc>
+      </w:tr>
+      <w:tr>
+        <w:trPr>
+          <w:cnfStyle w:val="000000100000" w:firstRow="0" w:lastRow="0" w:firstColumn="0" w:lastColumn="0" w:oddVBand="0" w:evenVBand="0" w:oddHBand="1" w:evenHBand="0" w:firstRowFirstColumn="0" w:firstRowLastColumn="0" w:lastRowFirstColumn="0" w:lastRowLastColumn="0"/>
+        </w:trPr>
+        <w:tc>
+          <w:tcPr>
+            <w:cnfStyle w:val="001000000000" w:firstRow="0" w:lastRow="0" w:firstColumn="1" w:lastColumn="0" w:oddVBand="0" w:evenVBand="0" w:oddHBand="0" w:evenHBand="0" w:firstRowFirstColumn="0" w:firstRowLastColumn="0" w:lastRowFirstColumn="0" w:lastRowLastColumn="0"/>
+            <w:tcW w:w="1265" w:type="dxa"/>
+          </w:tcPr>
+          <w:p>
+            <w:r>
+              <w:t>1</w:t>
+            </w:r>
+          </w:p>
+        </w:tc>
+        <w:tc>
+          <w:tcPr>
+            <w:tcW w:w="3584" w:type="dxa"/>
+          </w:tcPr>
+          <w:p>
+            <w:pPr>
+              <w:cnfStyle w:val="000000100000" w:firstRow="0" w:lastRow="0" w:firstColumn="0" w:lastColumn="0" w:oddVBand="0" w:evenVBand="0" w:oddHBand="1" w:evenHBand="0" w:firstRowFirstColumn="0" w:firstRowLastColumn="0" w:lastRowFirstColumn="0" w:lastRowLastColumn="0"/>
+            </w:pPr>
+            <w:r>
+              <w:t>Administratiekosten</w:t>
+            </w:r>
+          </w:p>
+        </w:tc>
+        <w:tc>
+          <w:tcPr>
+            <w:tcW w:w="421" w:type="dxa"/>
+          </w:tcPr>
+          <w:p>
+            <w:pPr>
+              <w:cnfStyle w:val="000000100000" w:firstRow="0" w:lastRow="0" w:firstColumn="0" w:lastColumn="0" w:oddVBand="0" w:evenVBand="0" w:oddHBand="1" w:evenHBand="0" w:firstRowFirstColumn="0" w:firstRowLastColumn="0" w:lastRowFirstColumn="0" w:lastRowLastColumn="0"/>
+            </w:pPr>
+            <w:r>
+              <w:t>€</w:t>
+            </w:r>
+          </w:p>
+        </w:tc>
+        <w:tc>
+          <w:tcPr>
+            <w:tcW w:w="1529" w:type="dxa"/>
+          </w:tcPr>
+          <w:p>
+            <w:pPr>
+              <w:cnfStyle w:val="000000100000" w:firstRow="0" w:lastRow="0" w:firstColumn="0" w:lastColumn="0" w:oddVBand="0" w:evenVBand="0" w:oddHBand="1" w:evenHBand="0" w:firstRowFirstColumn="0" w:firstRowLastColumn="0" w:lastRowFirstColumn="0" w:lastRowLastColumn="0"/>
+            </w:pPr>
+            <w:r>
+              <w:t>50,-</w:t>
+            </w:r>
+          </w:p>
+        </w:tc>
+        <w:tc>
+          <w:tcPr>
+            <w:tcW w:w="587" w:type="dxa"/>
+          </w:tcPr>
+          <w:p>
+            <w:pPr>
+              <w:cnfStyle w:val="000000100000" w:firstRow="0" w:lastRow="0" w:firstColumn="0" w:lastColumn="0" w:oddVBand="0" w:evenVBand="0" w:oddHBand="1" w:evenHBand="0" w:firstRowFirstColumn="0" w:firstRowLastColumn="0" w:lastRowFirstColumn="0" w:lastRowLastColumn="0"/>
+            </w:pPr>
+          </w:p>
+        </w:tc>
+        <w:tc>
+          <w:tcPr>
+            <w:tcW w:w="406" w:type="dxa"/>
+          </w:tcPr>
+          <w:p>
+            <w:pPr>
+              <w:cnfStyle w:val="000000100000" w:firstRow="0" w:lastRow="0" w:firstColumn="0" w:lastColumn="0" w:oddVBand="0" w:evenVBand="0" w:oddHBand="1" w:evenHBand="0" w:firstRowFirstColumn="0" w:firstRowLastColumn="0" w:lastRowFirstColumn="0" w:lastRowLastColumn="0"/>
+            </w:pPr>
+            <w:r>
+              <w:t>€</w:t>
+            </w:r>
+          </w:p>
+        </w:tc>
+        <w:tc>
+          <w:tcPr>
+            <w:tcW w:w="1268" w:type="dxa"/>
+          </w:tcPr>
+          <w:p>
+            <w:pPr>
+              <w:cnfStyle w:val="000000100000" w:firstRow="0" w:lastRow="0" w:firstColumn="0" w:lastColumn="0" w:oddVBand="0" w:evenVBand="0" w:oddHBand="1" w:evenHBand="0" w:firstRowFirstColumn="0" w:firstRowLastColumn="0" w:lastRowFirstColumn="0" w:lastRowLastColumn="0"/>
+            </w:pPr>
+            <w:r>
+              <w:t>50,-</w:t>
+            </w:r>
+          </w:p>
+        </w:tc>
+      </w:tr>
+      <w:tr>
+        <w:tc>
+          <w:tcPr>
+            <w:cnfStyle w:val="001000000000" w:firstRow="0" w:lastRow="0" w:firstColumn="1" w:lastColumn="0" w:oddVBand="0" w:evenVBand="0" w:oddHBand="0" w:evenHBand="0" w:firstRowFirstColumn="0" w:firstRowLastColumn="0" w:lastRowFirstColumn="0" w:lastRowLastColumn="0"/>
+            <w:tcW w:w="1265" w:type="dxa"/>
+          </w:tcPr>
+          <w:p>
+            <w:r>
+              <w:t>1</w:t>
+            </w:r>
+          </w:p>
+        </w:tc>
+        <w:tc>
+          <w:tcPr>
+            <w:tcW w:w="3584" w:type="dxa"/>
+          </w:tcPr>
+          <w:p>
+            <w:pPr>
+              <w:cnfStyle w:val="000000000000" w:firstRow="0" w:lastRow="0" w:firstColumn="0" w:lastColumn="0" w:oddVBand="0" w:evenVBand="0" w:oddHBand="0" w:evenHBand="0" w:firstRowFirstColumn="0" w:firstRowLastColumn="0" w:lastRowFirstColumn="0" w:lastRowLastColumn="0"/>
+            </w:pPr>
+            <w:r>
+              <w:t>Technische assistentie voor een jaar</w:t>
+            </w:r>
+          </w:p>
+        </w:tc>
+        <w:tc>
+          <w:tcPr>
+            <w:tcW w:w="421" w:type="dxa"/>
+          </w:tcPr>
+          <w:p>
+            <w:pPr>
+              <w:cnfStyle w:val="000000000000" w:firstRow="0" w:lastRow="0" w:firstColumn="0" w:lastColumn="0" w:oddVBand="0" w:evenVBand="0" w:oddHBand="0" w:evenHBand="0" w:firstRowFirstColumn="0" w:firstRowLastColumn="0" w:lastRowFirstColumn="0" w:lastRowLastColumn="0"/>
+            </w:pPr>
+            <w:r>
+              <w:t>€</w:t>
+            </w:r>
+          </w:p>
+        </w:tc>
+        <w:tc>
+          <w:tcPr>
+            <w:tcW w:w="1529" w:type="dxa"/>
+          </w:tcPr>
+          <w:p>
+            <w:pPr>
+              <w:cnfStyle w:val="000000000000" w:firstRow="0" w:lastRow="0" w:firstColumn="0" w:lastColumn="0" w:oddVBand="0" w:evenVBand="0" w:oddHBand="0" w:evenHBand="0" w:firstRowFirstColumn="0" w:firstRowLastColumn="0" w:lastRowFirstColumn="0" w:lastRowLastColumn="0"/>
+            </w:pPr>
+            <w:r>
+              <w:t>0,-</w:t>
+            </w:r>
+          </w:p>
+        </w:tc>
+        <w:tc>
+          <w:tcPr>
+            <w:tcW w:w="587" w:type="dxa"/>
+          </w:tcPr>
+          <w:p>
+            <w:pPr>
+              <w:cnfStyle w:val="000000000000" w:firstRow="0" w:lastRow="0" w:firstColumn="0" w:lastColumn="0" w:oddVBand="0" w:evenVBand="0" w:oddHBand="0" w:evenHBand="0" w:firstRowFirstColumn="0" w:firstRowLastColumn="0" w:lastRowFirstColumn="0" w:lastRowLastColumn="0"/>
+            </w:pPr>
+          </w:p>
+        </w:tc>
+        <w:tc>
+          <w:tcPr>
+            <w:tcW w:w="406" w:type="dxa"/>
+          </w:tcPr>
+          <w:p>
+            <w:pPr>
+              <w:cnfStyle w:val="000000000000" w:firstRow="0" w:lastRow="0" w:firstColumn="0" w:lastColumn="0" w:oddVBand="0" w:evenVBand="0" w:oddHBand="0" w:evenHBand="0" w:firstRowFirstColumn="0" w:firstRowLastColumn="0" w:lastRowFirstColumn="0" w:lastRowLastColumn="0"/>
+            </w:pPr>
+            <w:r>
+              <w:t>€</w:t>
+            </w:r>
+          </w:p>
+        </w:tc>
+        <w:tc>
+          <w:tcPr>
+            <w:tcW w:w="1268" w:type="dxa"/>
+          </w:tcPr>
+          <w:p>
+            <w:pPr>
+              <w:cnfStyle w:val="000000000000" w:firstRow="0" w:lastRow="0" w:firstColumn="0" w:lastColumn="0" w:oddVBand="0" w:evenVBand="0" w:oddHBand="0" w:evenHBand="0" w:firstRowFirstColumn="0" w:firstRowLastColumn="0" w:lastRowFirstColumn="0" w:lastRowLastColumn="0"/>
+            </w:pPr>
+            <w:r>
+              <w:t>0,-</w:t>
+            </w:r>
           </w:p>
         </w:tc>
       </w:tr>
@@ -1935,6 +2210,9 @@
             <w:pPr>
               <w:cnfStyle w:val="100000000000" w:firstRow="1" w:lastRow="0" w:firstColumn="0" w:lastColumn="0" w:oddVBand="0" w:evenVBand="0" w:oddHBand="0" w:evenHBand="0" w:firstRowFirstColumn="0" w:firstRowLastColumn="0" w:lastRowFirstColumn="0" w:lastRowLastColumn="0"/>
             </w:pPr>
+            <w:r>
+              <w:t>1.660,-</w:t>
+            </w:r>
           </w:p>
         </w:tc>
       </w:tr>
@@ -1974,6 +2252,9 @@
             <w:pPr>
               <w:cnfStyle w:val="000000100000" w:firstRow="0" w:lastRow="0" w:firstColumn="0" w:lastColumn="0" w:oddVBand="0" w:evenVBand="0" w:oddHBand="1" w:evenHBand="0" w:firstRowFirstColumn="0" w:firstRowLastColumn="0" w:lastRowFirstColumn="0" w:lastRowLastColumn="0"/>
             </w:pPr>
+            <w:r>
+              <w:t>348,6,-</w:t>
+            </w:r>
           </w:p>
         </w:tc>
       </w:tr>
@@ -2010,6 +2291,9 @@
             <w:pPr>
               <w:cnfStyle w:val="000000000000" w:firstRow="0" w:lastRow="0" w:firstColumn="0" w:lastColumn="0" w:oddVBand="0" w:evenVBand="0" w:oddHBand="0" w:evenHBand="0" w:firstRowFirstColumn="0" w:firstRowLastColumn="0" w:lastRowFirstColumn="0" w:lastRowLastColumn="0"/>
             </w:pPr>
+            <w:r>
+              <w:t>2.008,60,-</w:t>
+            </w:r>
           </w:p>
         </w:tc>
       </w:tr>
@@ -2032,12 +2316,12 @@
       <w:pPr>
         <w:pStyle w:val="Kop1"/>
       </w:pPr>
-      <w:bookmarkStart w:id="9" w:name="_Toc509998625"/>
+      <w:bookmarkStart w:id="10" w:name="_Toc510528213"/>
       <w:r>
         <w:lastRenderedPageBreak/>
         <w:t>Afsluiting</w:t>
       </w:r>
-      <w:bookmarkEnd w:id="9"/>
+      <w:bookmarkEnd w:id="10"/>
     </w:p>
     <w:p>
       <w:r>
@@ -2061,11 +2345,11 @@
       <w:r>
         <w:br/>
       </w:r>
-      <w:bookmarkStart w:id="10" w:name="_Toc509998626"/>
+      <w:bookmarkStart w:id="11" w:name="_Toc510528214"/>
       <w:r>
         <w:t>Voorwaarden</w:t>
       </w:r>
-      <w:bookmarkEnd w:id="10"/>
+      <w:bookmarkEnd w:id="11"/>
     </w:p>
     <w:p>
       <w:r>
@@ -2090,11 +2374,11 @@
       <w:r>
         <w:br/>
       </w:r>
-      <w:bookmarkStart w:id="11" w:name="_Toc509998627"/>
+      <w:bookmarkStart w:id="12" w:name="_Toc510528215"/>
       <w:r>
         <w:t>Bedrijfspresentatie</w:t>
       </w:r>
-      <w:bookmarkEnd w:id="11"/>
+      <w:bookmarkEnd w:id="12"/>
     </w:p>
     <w:p>
       <w:r>
@@ -2122,15 +2406,15 @@
       <w:r>
         <w:br/>
       </w:r>
-      <w:bookmarkStart w:id="12" w:name="_Toc506803890"/>
-      <w:bookmarkStart w:id="13" w:name="_Toc509820510"/>
-      <w:bookmarkStart w:id="14" w:name="_Toc509998628"/>
+      <w:bookmarkStart w:id="13" w:name="_Toc506803890"/>
+      <w:bookmarkStart w:id="14" w:name="_Toc509820510"/>
+      <w:bookmarkStart w:id="15" w:name="_Toc510528216"/>
       <w:r>
         <w:t>Handtekeningen</w:t>
       </w:r>
-      <w:bookmarkEnd w:id="12"/>
       <w:bookmarkEnd w:id="13"/>
       <w:bookmarkEnd w:id="14"/>
+      <w:bookmarkEnd w:id="15"/>
     </w:p>
     <w:p>
       <w:r>
@@ -2153,8 +2437,6 @@
         </w:rPr>
         <w:t>kan alleen worden gebruikt als voorbeeld om goedkeuring van beroeps bekwaamheid te testen!</w:t>
       </w:r>
-      <w:bookmarkStart w:id="15" w:name="_GoBack"/>
-      <w:bookmarkEnd w:id="15"/>
     </w:p>
     <w:p>
       <w:r>
@@ -2437,6 +2719,7 @@
     <w:lsdException w:name="HTML Sample" w:semiHidden="1" w:unhideWhenUsed="1"/>
     <w:lsdException w:name="HTML Typewriter" w:semiHidden="1" w:unhideWhenUsed="1"/>
     <w:lsdException w:name="HTML Variable" w:semiHidden="1" w:unhideWhenUsed="1"/>
+    <w:lsdException w:name="Normal Table" w:semiHidden="1" w:unhideWhenUsed="1"/>
     <w:lsdException w:name="annotation subject" w:semiHidden="1" w:unhideWhenUsed="1"/>
     <w:lsdException w:name="No List" w:semiHidden="1" w:unhideWhenUsed="1"/>
     <w:lsdException w:name="Outline List 1" w:semiHidden="1" w:unhideWhenUsed="1"/>
@@ -2480,8 +2763,10 @@
     <w:lsdException w:name="Table Elegant" w:semiHidden="1" w:unhideWhenUsed="1"/>
     <w:lsdException w:name="Table Professional" w:semiHidden="1" w:unhideWhenUsed="1"/>
     <w:lsdException w:name="Table Subtle 1" w:semiHidden="1" w:unhideWhenUsed="1"/>
+    <w:lsdException w:name="Table Subtle 2" w:semiHidden="1" w:unhideWhenUsed="1"/>
     <w:lsdException w:name="Table Web 1" w:semiHidden="1" w:unhideWhenUsed="1"/>
     <w:lsdException w:name="Table Web 2" w:semiHidden="1" w:unhideWhenUsed="1"/>
+    <w:lsdException w:name="Table Web 3" w:semiHidden="1" w:unhideWhenUsed="1"/>
     <w:lsdException w:name="Balloon Text" w:semiHidden="1" w:unhideWhenUsed="1"/>
     <w:lsdException w:name="Table Grid" w:uiPriority="39"/>
     <w:lsdException w:name="Table Theme" w:semiHidden="1" w:unhideWhenUsed="1"/>
@@ -3356,7 +3641,7 @@
 </file>
 
 <file path=customXml/itemProps1.xml><?xml version="1.0" encoding="utf-8"?>
-<ds:datastoreItem xmlns:ds="http://schemas.openxmlformats.org/officeDocument/2006/customXml" ds:itemID="{61C8E972-8E4E-473B-83D6-D14ADDB5E689}">
+<ds:datastoreItem xmlns:ds="http://schemas.openxmlformats.org/officeDocument/2006/customXml" ds:itemID="{A7346397-37DA-4D37-9720-928606030BDA}">
   <ds:schemaRefs>
     <ds:schemaRef ds:uri="http://schemas.openxmlformats.org/officeDocument/2006/bibliography"/>
   </ds:schemaRefs>

</xml_diff>

<commit_message>
Changes and added Klassendiagram and Datadictionary, Added information
</commit_message>
<xml_diff>
--- a/Periode 12 Kerntaak 1,2,3/KT1/KT1.1/KT1.1.3 Offerte/Offerte v1.0.0.docx
+++ b/Periode 12 Kerntaak 1,2,3/KT1/KT1.1/KT1.1.3 Offerte/Offerte v1.0.0.docx
@@ -29,7 +29,14 @@
           <w:sz w:val="40"/>
           <w:szCs w:val="40"/>
         </w:rPr>
-        <w:t>[Slogan]</w:t>
+        <w:t>Software</w:t>
+      </w:r>
+      <w:r>
+        <w:rPr>
+          <w:sz w:val="40"/>
+          <w:szCs w:val="40"/>
+        </w:rPr>
+        <w:t xml:space="preserve"> oplossingen waar u profijt van heeft</w:t>
       </w:r>
     </w:p>
     <w:p>
@@ -1207,13 +1214,16 @@
     </w:p>
     <w:p>
       <w:r>
-        <w:t xml:space="preserve">In dit document zal </w:t>
+        <w:t xml:space="preserve">In dit document </w:t>
+      </w:r>
+      <w:r>
+        <w:t xml:space="preserve">vindt </w:t>
       </w:r>
       <w:r>
         <w:t>u</w:t>
       </w:r>
       <w:r>
-        <w:t xml:space="preserve"> een offerte vinden over de kosten van het project. Deze offerte is opgesteld liggend aan verschillende zaken die zijn besproken met de opdrachtgever. Denk dan aan bijvoorbeeld arbeidskosten, gewerkte uren, materiaalkosten enz.</w:t>
+        <w:t xml:space="preserve"> een offerte over de kosten van het project. Deze offerte is opgesteld liggend aan verschillende zaken die zijn besproken met de opdrachtgever. Denk dan aan bijvoorbeeld arbeidskosten, gewerkte uren, materiaalkosten enz.</w:t>
       </w:r>
     </w:p>
     <w:p>
@@ -1288,10 +1298,7 @@
     </w:p>
     <w:p>
       <w:r>
-        <w:t xml:space="preserve">Ik vind het erg belangrijk dat het makkelijk en efficiënt is om met gegevens om te kunnen gaan. </w:t>
-      </w:r>
-      <w:r>
-        <w:t xml:space="preserve">Als dit kan worden verbeterd dan wordt het voor de medewerkers makkelijker om dit te doen. Dit zal dan ook mogelijke problemen kunnen verhelpen. Denk hierbij bijvoorbeeld aan een werknemer die per ongelijk iets verkeerd invult over een klant waarmee de werknemer net een telefonisch gesprek heeft gehad. </w:t>
+        <w:t xml:space="preserve">Ik vind het erg belangrijk dat het makkelijk en efficiënt is om met gegevens om te kunnen gaan. Als dit kan worden verbeterd dan wordt het voor de medewerkers makkelijker om dit te doen. Dit zal dan ook mogelijke problemen kunnen verhelpen. Denk hierbij bijvoorbeeld aan een werknemer die per ongelijk iets verkeerd invult over een klant waarmee de werknemer net een telefonisch gesprek heeft gehad. </w:t>
       </w:r>
     </w:p>
     <w:p>
@@ -1309,7 +1316,13 @@
         <w:t>Een website waarmee efficiënt gegevens kunnen worden geregist</w:t>
       </w:r>
       <w:r>
-        <w:t xml:space="preserve">reerd op verschillende apparaten zoals mobiele apparaten maar ok </w:t>
+        <w:t>reerd op verschillende apparaten zoals mobiele apparaten maar o</w:t>
+      </w:r>
+      <w:r>
+        <w:t>o</w:t>
+      </w:r>
+      <w:r>
+        <w:t xml:space="preserve">k </w:t>
       </w:r>
       <w:proofErr w:type="spellStart"/>
       <w:r>
@@ -1368,6 +1381,9 @@
       <w:r>
         <w:br/>
         <w:t>In de laatste fase zal er worden gekeken of aan alle eisen is voldaan die u heeft gesteld. Ook wordt er een implementatie plan gemaakt en wordt deze uitgevoerd zodat deze website in u productieomgeving goed draait en geen problemen veroorzaakt.</w:t>
+      </w:r>
+      <w:r>
+        <w:br/>
       </w:r>
       <w:r>
         <w:br/>
@@ -1566,8 +1582,12 @@
       </w:r>
       <w:r>
         <w:tab/>
+      </w:r>
+      <w:proofErr w:type="spellStart"/>
+      <w:r>
         <w:t>Nederland</w:t>
       </w:r>
+      <w:proofErr w:type="spellEnd"/>
       <w:r>
         <w:br/>
       </w:r>
@@ -1644,30 +1664,46 @@
         <w:t xml:space="preserve"> </w:t>
       </w:r>
       <w:r>
+        <w:t>of</w:t>
+      </w:r>
+      <w:r>
         <w:br/>
         <w:t>Vervaldatum Offerte</w:t>
       </w:r>
       <w:r>
         <w:tab/>
-        <w:t>: 03-04-2018</w:t>
-      </w:r>
-      <w:r>
-        <w:tab/>
-      </w:r>
-      <w:r>
-        <w:tab/>
-        <w:t>IBAN</w:t>
-      </w:r>
-      <w:r>
-        <w:tab/>
-      </w:r>
-      <w:r>
-        <w:tab/>
-      </w:r>
-      <w:r>
-        <w:tab/>
-        <w:t>: N.V.T</w:t>
-      </w:r>
+        <w:t xml:space="preserve">: </w:t>
+      </w:r>
+      <w:r>
+        <w:t>1</w:t>
+      </w:r>
+      <w:r>
+        <w:t>3-04-2018</w:t>
+      </w:r>
+      <w:r>
+        <w:tab/>
+      </w:r>
+      <w:r>
+        <w:tab/>
+      </w:r>
+      <w:r>
+        <w:tab/>
+      </w:r>
+      <w:r>
+        <w:tab/>
+      </w:r>
+      <w:r>
+        <w:tab/>
+        <w:t xml:space="preserve">  </w:t>
+      </w:r>
+      <w:hyperlink r:id="rId10" w:history="1">
+        <w:r>
+          <w:rPr>
+            <w:rStyle w:val="Hyperlink"/>
+          </w:rPr>
+          <w:t>kenley.strik@casema.nl</w:t>
+        </w:r>
+      </w:hyperlink>
       <w:r>
         <w:br/>
         <w:t>Klantnummer</w:t>
@@ -1678,6 +1714,26 @@
       <w:r>
         <w:tab/>
         <w:t>: 1</w:t>
+      </w:r>
+      <w:r>
+        <w:tab/>
+      </w:r>
+      <w:r>
+        <w:tab/>
+      </w:r>
+      <w:r>
+        <w:tab/>
+        <w:t>IBAN</w:t>
+      </w:r>
+      <w:r>
+        <w:tab/>
+      </w:r>
+      <w:r>
+        <w:tab/>
+      </w:r>
+      <w:r>
+        <w:tab/>
+        <w:t>: N.V.T</w:t>
       </w:r>
       <w:r>
         <w:br/>
@@ -1813,7 +1869,7 @@
           </w:tcPr>
           <w:p>
             <w:r>
-              <w:t>282</w:t>
+              <w:t>195</w:t>
             </w:r>
           </w:p>
         </w:tc>
@@ -1888,7 +1944,10 @@
               <w:cnfStyle w:val="000000100000" w:firstRow="0" w:lastRow="0" w:firstColumn="0" w:lastColumn="0" w:oddVBand="0" w:evenVBand="0" w:oddHBand="1" w:evenHBand="0" w:firstRowFirstColumn="0" w:firstRowLastColumn="0" w:lastRowFirstColumn="0" w:lastRowLastColumn="0"/>
             </w:pPr>
             <w:r>
-              <w:t>1.410,-</w:t>
+              <w:t>975</w:t>
+            </w:r>
+            <w:r>
+              <w:t>,-</w:t>
             </w:r>
           </w:p>
         </w:tc>
@@ -2211,7 +2270,7 @@
               <w:cnfStyle w:val="100000000000" w:firstRow="1" w:lastRow="0" w:firstColumn="0" w:lastColumn="0" w:oddVBand="0" w:evenVBand="0" w:oddHBand="0" w:evenHBand="0" w:firstRowFirstColumn="0" w:firstRowLastColumn="0" w:lastRowFirstColumn="0" w:lastRowLastColumn="0"/>
             </w:pPr>
             <w:r>
-              <w:t>1.660,-</w:t>
+              <w:t>1.225,-</w:t>
             </w:r>
           </w:p>
         </w:tc>
@@ -2253,7 +2312,10 @@
               <w:cnfStyle w:val="000000100000" w:firstRow="0" w:lastRow="0" w:firstColumn="0" w:lastColumn="0" w:oddVBand="0" w:evenVBand="0" w:oddHBand="1" w:evenHBand="0" w:firstRowFirstColumn="0" w:firstRowLastColumn="0" w:lastRowFirstColumn="0" w:lastRowLastColumn="0"/>
             </w:pPr>
             <w:r>
-              <w:t>348,6,-</w:t>
+              <w:t>257,25</w:t>
+            </w:r>
+            <w:r>
+              <w:t>,-</w:t>
             </w:r>
           </w:p>
         </w:tc>
@@ -2292,7 +2354,10 @@
               <w:cnfStyle w:val="000000000000" w:firstRow="0" w:lastRow="0" w:firstColumn="0" w:lastColumn="0" w:oddVBand="0" w:evenVBand="0" w:oddHBand="0" w:evenHBand="0" w:firstRowFirstColumn="0" w:firstRowLastColumn="0" w:lastRowFirstColumn="0" w:lastRowLastColumn="0"/>
             </w:pPr>
             <w:r>
-              <w:t>2.008,60,-</w:t>
+              <w:t>1.482,25</w:t>
+            </w:r>
+            <w:r>
+              <w:t>,-</w:t>
             </w:r>
           </w:p>
         </w:tc>
@@ -2342,79 +2407,15 @@
       <w:pPr>
         <w:pStyle w:val="Kop1"/>
       </w:pPr>
-      <w:r>
-        <w:br/>
-      </w:r>
-      <w:bookmarkStart w:id="11" w:name="_Toc510528214"/>
-      <w:r>
-        <w:t>Voorwaarden</w:t>
+      <w:bookmarkStart w:id="11" w:name="_Toc506803890"/>
+      <w:bookmarkStart w:id="12" w:name="_Toc509820510"/>
+      <w:bookmarkStart w:id="13" w:name="_Toc510528216"/>
+      <w:r>
+        <w:t>Handtekeningen</w:t>
       </w:r>
       <w:bookmarkEnd w:id="11"/>
-    </w:p>
-    <w:p>
-      <w:r>
-        <w:t>Als u akkoord gaat met deze offerte stemt u in met de volgende voorwaarden beschreven hieronder.</w:t>
-      </w:r>
-      <w:r>
-        <w:br/>
-      </w:r>
-      <w:r>
-        <w:br/>
-        <w:t>Voorwaarden:</w:t>
-      </w:r>
-      <w:r>
-        <w:br/>
-        <w:t xml:space="preserve">- </w:t>
-      </w:r>
-    </w:p>
-    <w:p>
-      <w:pPr>
-        <w:pStyle w:val="Kop1"/>
-      </w:pPr>
-      <w:r>
-        <w:br/>
-      </w:r>
-      <w:bookmarkStart w:id="12" w:name="_Toc510528215"/>
-      <w:r>
-        <w:t>Bedrijfspresentatie</w:t>
-      </w:r>
       <w:bookmarkEnd w:id="12"/>
-    </w:p>
-    <w:p>
-      <w:r>
-        <w:t>Ik ben een beginnende ontwikkelaar. Momenteel ben ik bezig met de opleiding applicatieontwikkelaar op het Radius College in Breda en dit project is mijn examen opdracht. Ik heb tijd</w:t>
-      </w:r>
-      <w:r>
-        <w:t>en</w:t>
-      </w:r>
-      <w:r>
-        <w:t xml:space="preserve">s mijn opleiding meerdere stages gehad. In mijn eerste jaar heb ik voor 9 weken stage gelopen bij RES Software in ‘s-Hertogenbosch en in het tweede en derde jaar bij </w:t>
-      </w:r>
-      <w:proofErr w:type="spellStart"/>
-      <w:r>
-        <w:t>Zuyderleven</w:t>
-      </w:r>
-      <w:proofErr w:type="spellEnd"/>
-      <w:r>
-        <w:t xml:space="preserve"> in Breda.</w:t>
-      </w:r>
-    </w:p>
-    <w:p>
-      <w:pPr>
-        <w:pStyle w:val="Kop1"/>
-      </w:pPr>
-      <w:r>
-        <w:br/>
-      </w:r>
-      <w:bookmarkStart w:id="13" w:name="_Toc506803890"/>
-      <w:bookmarkStart w:id="14" w:name="_Toc509820510"/>
-      <w:bookmarkStart w:id="15" w:name="_Toc510528216"/>
-      <w:r>
-        <w:t>Handtekeningen</w:t>
-      </w:r>
       <w:bookmarkEnd w:id="13"/>
-      <w:bookmarkEnd w:id="14"/>
-      <w:bookmarkEnd w:id="15"/>
     </w:p>
     <w:p>
       <w:r>
@@ -2489,7 +2490,7 @@
       </w:pPr>
     </w:p>
     <w:sectPr>
-      <w:footerReference w:type="default" r:id="rId10"/>
+      <w:footerReference w:type="default" r:id="rId11"/>
       <w:pgSz w:w="11906" w:h="16838" w:code="9"/>
       <w:pgMar w:top="1418" w:right="1418" w:bottom="1418" w:left="1418" w:header="709" w:footer="709" w:gutter="0"/>
       <w:pgNumType w:start="0"/>
@@ -3372,6 +3373,18 @@
       </w:tcPr>
     </w:tblStylePr>
   </w:style>
+  <w:style w:type="character" w:styleId="Onopgelostemelding">
+    <w:name w:val="Unresolved Mention"/>
+    <w:basedOn w:val="Standaardalinea-lettertype"/>
+    <w:uiPriority w:val="99"/>
+    <w:semiHidden/>
+    <w:unhideWhenUsed/>
+    <w:rsid w:val="009D1E0C"/>
+    <w:rPr>
+      <w:color w:val="808080"/>
+      <w:shd w:val="clear" w:color="auto" w:fill="E6E6E6"/>
+    </w:rPr>
+  </w:style>
 </w:styles>
 </file>
 
@@ -3641,7 +3654,7 @@
 </file>
 
 <file path=customXml/itemProps1.xml><?xml version="1.0" encoding="utf-8"?>
-<ds:datastoreItem xmlns:ds="http://schemas.openxmlformats.org/officeDocument/2006/customXml" ds:itemID="{A7346397-37DA-4D37-9720-928606030BDA}">
+<ds:datastoreItem xmlns:ds="http://schemas.openxmlformats.org/officeDocument/2006/customXml" ds:itemID="{A8D33679-805D-40AA-A5F9-036E5CAD90E5}">
   <ds:schemaRefs>
     <ds:schemaRef ds:uri="http://schemas.openxmlformats.org/officeDocument/2006/bibliography"/>
   </ds:schemaRefs>

</xml_diff>